<commit_message>
Fix figures and equations for typos
</commit_message>
<xml_diff>
--- a/paper/figures/flow-chart.docx
+++ b/paper/figures/flow-chart.docx
@@ -13,41 +13,41 @@
         <mc:AlternateContent>
           <mc:Choice Requires="wpg">
             <w:drawing>
-              <wp:anchor distT="0" distB="0" distL="114300" distR="114300" simplePos="0" relativeHeight="251689984" behindDoc="0" locked="0" layoutInCell="1" allowOverlap="1" wp14:anchorId="019728FC" wp14:editId="2FCA2DD7">
+              <wp:anchor distT="0" distB="0" distL="114300" distR="114300" simplePos="0" relativeHeight="251689984" behindDoc="0" locked="0" layoutInCell="1" allowOverlap="1" wp14:anchorId="019728FC" wp14:editId="05F0165F">
                 <wp:simplePos x="0" y="0"/>
                 <wp:positionH relativeFrom="column">
-                  <wp:posOffset>-145915</wp:posOffset>
+                  <wp:posOffset>-139700</wp:posOffset>
                 </wp:positionH>
                 <wp:positionV relativeFrom="paragraph">
-                  <wp:posOffset>1945532</wp:posOffset>
+                  <wp:posOffset>1943100</wp:posOffset>
                 </wp:positionV>
-                <wp:extent cx="8011363" cy="3313461"/>
+                <wp:extent cx="8011160" cy="3308350"/>
                 <wp:effectExtent l="0" t="0" r="0" b="0"/>
                 <wp:wrapThrough wrapText="bothSides">
                   <wp:wrapPolygon edited="0">
                     <wp:start x="6027" y="0"/>
-                    <wp:lineTo x="3767" y="1325"/>
-                    <wp:lineTo x="1301" y="2815"/>
-                    <wp:lineTo x="1233" y="2980"/>
-                    <wp:lineTo x="1164" y="5464"/>
-                    <wp:lineTo x="0" y="5795"/>
-                    <wp:lineTo x="0" y="15730"/>
-                    <wp:lineTo x="7328" y="16061"/>
-                    <wp:lineTo x="7054" y="16889"/>
-                    <wp:lineTo x="7465" y="18711"/>
-                    <wp:lineTo x="10752" y="18711"/>
-                    <wp:lineTo x="12601" y="21360"/>
-                    <wp:lineTo x="15272" y="21360"/>
-                    <wp:lineTo x="15409" y="18876"/>
-                    <wp:lineTo x="20066" y="18711"/>
-                    <wp:lineTo x="20545" y="18545"/>
-                    <wp:lineTo x="20408" y="16061"/>
-                    <wp:lineTo x="21504" y="15565"/>
-                    <wp:lineTo x="21504" y="5795"/>
-                    <wp:lineTo x="14176" y="5464"/>
-                    <wp:lineTo x="14587" y="3974"/>
-                    <wp:lineTo x="14039" y="2815"/>
-                    <wp:lineTo x="9451" y="2649"/>
+                    <wp:lineTo x="3767" y="1327"/>
+                    <wp:lineTo x="1301" y="2819"/>
+                    <wp:lineTo x="1233" y="2985"/>
+                    <wp:lineTo x="1164" y="5473"/>
+                    <wp:lineTo x="0" y="5804"/>
+                    <wp:lineTo x="0" y="15754"/>
+                    <wp:lineTo x="7328" y="16086"/>
+                    <wp:lineTo x="7328" y="18574"/>
+                    <wp:lineTo x="7533" y="18739"/>
+                    <wp:lineTo x="12601" y="18739"/>
+                    <wp:lineTo x="12601" y="21393"/>
+                    <wp:lineTo x="15272" y="21393"/>
+                    <wp:lineTo x="15272" y="18739"/>
+                    <wp:lineTo x="20203" y="18739"/>
+                    <wp:lineTo x="20682" y="17413"/>
+                    <wp:lineTo x="20340" y="16086"/>
+                    <wp:lineTo x="21504" y="15588"/>
+                    <wp:lineTo x="21504" y="5804"/>
+                    <wp:lineTo x="14176" y="5473"/>
+                    <wp:lineTo x="14587" y="3980"/>
+                    <wp:lineTo x="14039" y="2819"/>
+                    <wp:lineTo x="9451" y="2653"/>
                     <wp:lineTo x="9314" y="0"/>
                     <wp:lineTo x="6027" y="0"/>
                   </wp:wrapPolygon>
@@ -61,7 +61,7 @@
                       <wpg:grpSpPr>
                         <a:xfrm>
                           <a:off x="0" y="0"/>
-                          <a:ext cx="8011363" cy="3313461"/>
+                          <a:ext cx="8011160" cy="3308350"/>
                           <a:chOff x="0" y="0"/>
                           <a:chExt cx="8011363" cy="3313461"/>
                         </a:xfrm>
@@ -102,7 +102,7 @@
                           <w:txbxContent>
                             <w:p>
                               <w:pPr>
-                                <w:spacing w:line="600" w:lineRule="auto"/>
+                                <w:spacing w:before="200" w:line="600" w:lineRule="auto"/>
                                 <w:jc w:val="center"/>
                                 <w:rPr>
                                   <w:rFonts w:ascii="CMU Serif Roman" w:hAnsi="CMU Serif Roman"/>
@@ -166,7 +166,7 @@
                           <w:txbxContent>
                             <w:p>
                               <w:pPr>
-                                <w:spacing w:line="600" w:lineRule="auto"/>
+                                <w:spacing w:before="200" w:line="600" w:lineRule="auto"/>
                                 <w:jc w:val="center"/>
                                 <w:rPr>
                                   <w:rFonts w:ascii="CMU Serif Roman" w:hAnsi="CMU Serif Roman"/>
@@ -206,7 +206,7 @@
                             <a:avLst/>
                           </a:prstGeom>
                           <a:solidFill>
-                            <a:schemeClr val="accent6"/>
+                            <a:srgbClr val="7030A0"/>
                           </a:solidFill>
                           <a:ln>
                             <a:noFill/>
@@ -230,7 +230,7 @@
                           <w:txbxContent>
                             <w:p>
                               <w:pPr>
-                                <w:spacing w:line="600" w:lineRule="auto"/>
+                                <w:spacing w:before="200" w:line="600" w:lineRule="auto"/>
                                 <w:jc w:val="center"/>
                                 <w:rPr>
                                   <w:rFonts w:ascii="CMU Serif Roman" w:hAnsi="CMU Serif Roman"/>
@@ -270,7 +270,7 @@
                             <a:avLst/>
                           </a:prstGeom>
                           <a:solidFill>
-                            <a:srgbClr val="7030A0"/>
+                            <a:schemeClr val="accent6"/>
                           </a:solidFill>
                           <a:ln>
                             <a:noFill/>
@@ -294,7 +294,7 @@
                           <w:txbxContent>
                             <w:p>
                               <w:pPr>
-                                <w:spacing w:line="600" w:lineRule="auto"/>
+                                <w:spacing w:before="200" w:line="600" w:lineRule="auto"/>
                                 <w:jc w:val="center"/>
                                 <w:rPr>
                                   <w:rFonts w:ascii="CMU Serif Roman" w:hAnsi="CMU Serif Roman"/>
@@ -585,7 +585,7 @@
                                   <a:schemeClr val="accent1"/>
                                 </a:gs>
                                 <a:gs pos="100000">
-                                  <a:schemeClr val="accent6"/>
+                                  <a:srgbClr val="7030A0"/>
                                 </a:gs>
                               </a:gsLst>
                               <a:lin ang="0" scaled="1"/>
@@ -704,7 +704,17 @@
                                     <w:sz w:val="40"/>
                                     <w:szCs w:val="40"/>
                                   </w:rPr>
-                                  <w:t>ST</w:t>
+                                  <w:t>lS</w:t>
+                                </w:r>
+                                <w:r>
+                                  <w:rPr>
+                                    <w:rFonts w:ascii="CMU Serif Roman" w:hAnsi="CMU Serif Roman"/>
+                                    <w:i/>
+                                    <w:iCs/>
+                                    <w:sz w:val="40"/>
+                                    <w:szCs w:val="40"/>
+                                  </w:rPr>
+                                  <w:t>T</w:t>
                                 </w:r>
                               </w:p>
                             </w:txbxContent>
@@ -733,7 +743,7 @@
                                   <a:schemeClr val="accent1"/>
                                 </a:gs>
                                 <a:gs pos="100000">
-                                  <a:schemeClr val="accent6"/>
+                                  <a:srgbClr val="7030A0"/>
                                 </a:gs>
                               </a:gsLst>
                               <a:lin ang="0" scaled="1"/>
@@ -877,10 +887,10 @@
                             <a:gradFill flip="none" rotWithShape="1">
                               <a:gsLst>
                                 <a:gs pos="0">
-                                  <a:srgbClr val="7030A0"/>
+                                  <a:schemeClr val="accent6"/>
                                 </a:gs>
                                 <a:gs pos="100000">
-                                  <a:schemeClr val="accent6"/>
+                                  <a:srgbClr val="7030A0"/>
                                 </a:gs>
                               </a:gsLst>
                               <a:lin ang="0" scaled="1"/>
@@ -957,7 +967,7 @@
                                     <a:schemeClr val="accent2"/>
                                   </a:gs>
                                   <a:gs pos="100000">
-                                    <a:schemeClr val="accent6"/>
+                                    <a:srgbClr val="7030A0"/>
                                   </a:gs>
                                 </a:gsLst>
                                 <a:path path="circle">
@@ -1077,17 +1087,7 @@
                                     <w:sz w:val="40"/>
                                     <w:szCs w:val="40"/>
                                   </w:rPr>
-                                  <w:t>(</w:t>
-                                </w:r>
-                                <w:r>
-                                  <w:rPr>
-                                    <w:rFonts w:ascii="CMU Serif Upright Italic Uprigh" w:hAnsi="CMU Serif Upright Italic Uprigh"/>
-                                    <w:i/>
-                                    <w:iCs/>
-                                    <w:sz w:val="40"/>
-                                    <w:szCs w:val="40"/>
-                                  </w:rPr>
-                                  <w:t>1–</w:t>
+                                  <w:t>(1–</w:t>
                                 </w:r>
                                 <w:proofErr w:type="gramStart"/>
                                 <w:r>
@@ -1098,7 +1098,18 @@
                                     <w:sz w:val="40"/>
                                     <w:szCs w:val="40"/>
                                   </w:rPr>
-                                  <w:t>c</w:t>
+                                  <w:t>c)</w:t>
+                                </w:r>
+                                <w:proofErr w:type="spellStart"/>
+                                <w:r>
+                                  <w:rPr>
+                                    <w:rFonts w:ascii="CMU Serif Upright Italic Uprigh" w:hAnsi="CMU Serif Upright Italic Uprigh"/>
+                                    <w:i/>
+                                    <w:iCs/>
+                                    <w:sz w:val="40"/>
+                                    <w:szCs w:val="40"/>
+                                  </w:rPr>
+                                  <w:t>l</w:t>
                                 </w:r>
                                 <w:r>
                                   <w:rPr>
@@ -1108,18 +1119,9 @@
                                     <w:sz w:val="40"/>
                                     <w:szCs w:val="40"/>
                                   </w:rPr>
-                                  <w:t>)S</w:t>
+                                  <w:t>SI</w:t>
                                 </w:r>
-                                <w:r>
-                                  <w:rPr>
-                                    <w:rFonts w:ascii="CMU Serif Upright Italic Uprigh" w:hAnsi="CMU Serif Upright Italic Uprigh"/>
-                                    <w:i/>
-                                    <w:iCs/>
-                                    <w:sz w:val="40"/>
-                                    <w:szCs w:val="40"/>
-                                  </w:rPr>
-                                  <w:t>I</w:t>
-                                </w:r>
+                                <w:proofErr w:type="spellEnd"/>
                                 <w:proofErr w:type="gramEnd"/>
                               </w:p>
                             </w:txbxContent>
@@ -1137,10 +1139,10 @@
                         <wpg:cNvGrpSpPr/>
                         <wpg:grpSpPr>
                           <a:xfrm>
-                            <a:off x="2675106" y="2286000"/>
-                            <a:ext cx="4809490" cy="1027461"/>
-                            <a:chOff x="0" y="0"/>
-                            <a:chExt cx="4809490" cy="1027461"/>
+                            <a:off x="2820106" y="2292075"/>
+                            <a:ext cx="4800722" cy="1021386"/>
+                            <a:chOff x="145000" y="6075"/>
+                            <a:chExt cx="4800722" cy="1021386"/>
                           </a:xfrm>
                         </wpg:grpSpPr>
                         <wps:wsp>
@@ -1223,19 +1225,19 @@
                           <wpg:cNvGrpSpPr/>
                           <wpg:grpSpPr>
                             <a:xfrm flipH="1" flipV="1">
-                              <a:off x="0" y="0"/>
-                              <a:ext cx="4809490" cy="575100"/>
-                              <a:chOff x="0" y="0"/>
-                              <a:chExt cx="2520950" cy="574040"/>
+                              <a:off x="145000" y="6075"/>
+                              <a:ext cx="4800722" cy="575101"/>
+                              <a:chOff x="-71408" y="-6064"/>
+                              <a:chExt cx="2516354" cy="574040"/>
                             </a:xfrm>
                           </wpg:grpSpPr>
                           <wps:wsp>
                             <wps:cNvPr id="59" name="Bent-Up Arrow 59"/>
                             <wps:cNvSpPr/>
                             <wps:spPr>
-                              <a:xfrm flipV="1">
-                                <a:off x="6350" y="0"/>
-                                <a:ext cx="2514600" cy="458470"/>
+                              <a:xfrm flipH="1" flipV="1">
+                                <a:off x="-71408" y="-3352"/>
+                                <a:ext cx="2516354" cy="457212"/>
                               </a:xfrm>
                               <a:prstGeom prst="bentUpArrow">
                                 <a:avLst>
@@ -1247,10 +1249,10 @@
                               <a:gradFill>
                                 <a:gsLst>
                                   <a:gs pos="0">
-                                    <a:srgbClr val="7030A0"/>
+                                    <a:schemeClr val="accent1"/>
                                   </a:gs>
                                   <a:gs pos="100000">
-                                    <a:schemeClr val="accent5"/>
+                                    <a:schemeClr val="accent6"/>
                                   </a:gs>
                                 </a:gsLst>
                                 <a:path path="circle">
@@ -1289,7 +1291,7 @@
                             <wps:cNvCnPr/>
                             <wps:spPr>
                               <a:xfrm>
-                                <a:off x="0" y="0"/>
+                                <a:off x="2437961" y="-6064"/>
                                 <a:ext cx="6985" cy="574040"/>
                               </a:xfrm>
                               <a:prstGeom prst="line">
@@ -1297,7 +1299,7 @@
                               </a:prstGeom>
                               <a:ln w="101600">
                                 <a:solidFill>
-                                  <a:srgbClr val="7030A0"/>
+                                  <a:schemeClr val="accent1"/>
                                 </a:solidFill>
                               </a:ln>
                             </wps:spPr>
@@ -1333,7 +1335,7 @@
           </mc:Choice>
           <mc:Fallback>
             <w:pict>
-              <v:group w14:anchorId="019728FC" id="Group 65" o:spid="_x0000_s1026" style="position:absolute;margin-left:-11.5pt;margin-top:153.2pt;width:630.8pt;height:260.9pt;z-index:251689984;mso-width-relative:margin;mso-height-relative:margin" coordsize="8011363,3313461" o:gfxdata="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">
+              <v:group w14:anchorId="019728FC" id="Group 65" o:spid="_x0000_s1026" style="position:absolute;margin-left:-11pt;margin-top:153pt;width:630.8pt;height:260.5pt;z-index:251689984;mso-width-relative:margin;mso-height-relative:margin" coordsize="8011363,3313461" o:gfxdata="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">
                 <v:shapetype id="_x0000_t202" coordsize="21600,21600" o:spt="202" path="m0,0l0,21600,21600,21600,21600,0xe">
                   <v:stroke joinstyle="miter"/>
                   <v:path gradientshapeok="t" o:connecttype="rect"/>
@@ -1343,7 +1345,7 @@
                     <w:txbxContent>
                       <w:p>
                         <w:pPr>
-                          <w:spacing w:line="600" w:lineRule="auto"/>
+                          <w:spacing w:before="200" w:line="600" w:lineRule="auto"/>
                           <w:jc w:val="center"/>
                           <w:rPr>
                             <w:rFonts w:ascii="CMU Serif Roman" w:hAnsi="CMU Serif Roman"/>
@@ -1370,7 +1372,7 @@
                     <w:txbxContent>
                       <w:p>
                         <w:pPr>
-                          <w:spacing w:line="600" w:lineRule="auto"/>
+                          <w:spacing w:before="200" w:line="600" w:lineRule="auto"/>
                           <w:jc w:val="center"/>
                           <w:rPr>
                             <w:rFonts w:ascii="CMU Serif Roman" w:hAnsi="CMU Serif Roman"/>
@@ -1392,12 +1394,12 @@
                     </w:txbxContent>
                   </v:textbox>
                 </v:shape>
-                <v:shape id="Text Box 3" o:spid="_x0000_s1029" type="#_x0000_t202" style="position:absolute;left:4581728;top:914400;width:1143635;height:1481455;visibility:visible;mso-wrap-style:square;v-text-anchor:top" o:gfxdata="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" fillcolor="#70ad47 [3209]" stroked="f" strokeweight="1pt">
+                <v:shape id="Text Box 3" o:spid="_x0000_s1029" type="#_x0000_t202" style="position:absolute;left:4581728;top:914400;width:1143635;height:1481455;visibility:visible;mso-wrap-style:square;v-text-anchor:top" o:gfxdata="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" fillcolor="#7030a0" stroked="f" strokeweight="1pt">
                   <v:textbox>
                     <w:txbxContent>
                       <w:p>
                         <w:pPr>
-                          <w:spacing w:line="600" w:lineRule="auto"/>
+                          <w:spacing w:before="200" w:line="600" w:lineRule="auto"/>
                           <w:jc w:val="center"/>
                           <w:rPr>
                             <w:rFonts w:ascii="CMU Serif Roman" w:hAnsi="CMU Serif Roman"/>
@@ -1419,12 +1421,12 @@
                     </w:txbxContent>
                   </v:textbox>
                 </v:shape>
-                <v:shape id="Text Box 4" o:spid="_x0000_s1030" type="#_x0000_t202" style="position:absolute;left:6867728;top:914400;width:1143635;height:1481455;visibility:visible;mso-wrap-style:square;v-text-anchor:top" o:gfxdata="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" fillcolor="#7030a0" stroked="f" strokeweight="1pt">
+                <v:shape id="Text Box 4" o:spid="_x0000_s1030" type="#_x0000_t202" style="position:absolute;left:6867728;top:914400;width:1143635;height:1481455;visibility:visible;mso-wrap-style:square;v-text-anchor:top" o:gfxdata="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" fillcolor="#70ad47 [3209]" stroked="f" strokeweight="1pt">
                   <v:textbox>
                     <w:txbxContent>
                       <w:p>
                         <w:pPr>
-                          <w:spacing w:line="600" w:lineRule="auto"/>
+                          <w:spacing w:before="200" w:line="600" w:lineRule="auto"/>
                           <w:jc w:val="center"/>
                           <w:rPr>
                             <w:rFonts w:ascii="CMU Serif Roman" w:hAnsi="CMU Serif Roman"/>
@@ -1569,8 +1571,8 @@
                       </w:txbxContent>
                     </v:textbox>
                   </v:shape>
-                  <v:shape id="Right Arrow 42" o:spid="_x0000_s1036" type="#_x0000_t13" style="position:absolute;top:337625;width:919480;height:350520;flip:y;visibility:visible;mso-wrap-style:square;v-text-anchor:middle" o:gfxdata="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" adj="17483" fillcolor="#5b9bd5 [3204]" stroked="f" strokeweight="1pt">
-                    <v:fill color2="#70ad47 [3209]" rotate="t" angle="-90" focus="100%" type="gradient"/>
+                  <v:shape id="Right Arrow 42" o:spid="_x0000_s1036" type="#_x0000_t13" style="position:absolute;top:337625;width:919480;height:350520;flip:y;visibility:visible;mso-wrap-style:square;v-text-anchor:middle" o:gfxdata="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" adj="17483" fillcolor="#5b9bd5 [3204]" stroked="f" strokeweight="1pt">
+                    <v:fill color2="#7030a0" rotate="t" angle="-90" focus="100%" type="gradient"/>
                   </v:shape>
                 </v:group>
                 <v:group id="Group 48" o:spid="_x0000_s1037" style="position:absolute;left:3433864;top:1712068;width:1148080;height:687363" coordsize="1148080,687363" o:gfxdata="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">
@@ -1618,14 +1620,24 @@
                               <w:sz w:val="40"/>
                               <w:szCs w:val="40"/>
                             </w:rPr>
-                            <w:t>ST</w:t>
+                            <w:t>lS</w:t>
+                          </w:r>
+                          <w:r>
+                            <w:rPr>
+                              <w:rFonts w:ascii="CMU Serif Roman" w:hAnsi="CMU Serif Roman"/>
+                              <w:i/>
+                              <w:iCs/>
+                              <w:sz w:val="40"/>
+                              <w:szCs w:val="40"/>
+                            </w:rPr>
+                            <w:t>T</w:t>
                           </w:r>
                         </w:p>
                       </w:txbxContent>
                     </v:textbox>
                   </v:shape>
-                  <v:shape id="Right Arrow 47" o:spid="_x0000_s1039" type="#_x0000_t13" style="position:absolute;width:1148080;height:351155;flip:y;visibility:visible;mso-wrap-style:square;v-text-anchor:middle" o:gfxdata="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" adj="18297" fillcolor="#5b9bd5 [3204]" stroked="f" strokeweight="1pt">
-                    <v:fill color2="#70ad47 [3209]" rotate="t" angle="-90" focus="100%" type="gradient"/>
+                  <v:shape id="Right Arrow 47" o:spid="_x0000_s1039" type="#_x0000_t13" style="position:absolute;width:1148080;height:351155;flip:y;visibility:visible;mso-wrap-style:square;v-text-anchor:middle" o:gfxdata="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" adj="18297" fillcolor="#5b9bd5 [3204]" stroked="f" strokeweight="1pt">
+                    <v:fill color2="#7030a0" rotate="t" angle="-90" focus="100%" type="gradient"/>
                   </v:shape>
                 </v:group>
                 <v:group id="Group 49" o:spid="_x0000_s1040" style="position:absolute;left:5729592;top:1138136;width:1151890;height:687705;flip:x" coordorigin=",2542" coordsize="919480,685603" o:gfxdata="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">
@@ -1678,14 +1690,14 @@
                       </w:txbxContent>
                     </v:textbox>
                   </v:shape>
-                  <v:shape id="Right Arrow 51" o:spid="_x0000_s1042" type="#_x0000_t13" style="position:absolute;top:337625;width:919480;height:350520;flip:y;visibility:visible;mso-wrap-style:square;v-text-anchor:middle" o:gfxdata="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" adj="17483" fillcolor="#7030a0" stroked="f" strokeweight="1pt">
-                    <v:fill color2="#70ad47 [3209]" rotate="t" angle="-90" focus="100%" type="gradient"/>
+                  <v:shape id="Right Arrow 51" o:spid="_x0000_s1042" type="#_x0000_t13" style="position:absolute;top:337625;width:919480;height:350520;flip:y;visibility:visible;mso-wrap-style:square;v-text-anchor:middle" o:gfxdata="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" adj="17483" fillcolor="#70ad47 [3209]" stroked="f" strokeweight="1pt">
+                    <v:fill color2="#7030a0" rotate="t" angle="-90" focus="100%" type="gradient"/>
                   </v:shape>
                 </v:group>
                 <v:group id="Group 56" o:spid="_x0000_s1043" style="position:absolute;left:535021;width:4805680;height:1031240" coordsize="4805680,1031240" o:gfxdata="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">
                   <v:group id="Group 54" o:spid="_x0000_s1044" style="position:absolute;top:457200;width:4805680;height:574040" coordsize="2520950,574040" o:gfxdata="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">
-                    <v:shape id="Bent-Up Arrow 52" o:spid="_x0000_s1045" style="position:absolute;left:6350;width:2514600;height:458470;flip:y;visibility:visible;mso-wrap-style:square;v-text-anchor:middle" coordsize="2514600,458470" o:gfxdata="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" path="m0,343128l2278795,343128,2278795,198650,2158332,198650,2336466,,2514600,198650,2394137,198650,2394137,458470,,458470,,343128xe" fillcolor="#ed7d31 [3205]" stroked="f" strokeweight="1pt">
-                      <v:fill color2="#70ad47 [3209]" focusposition=",1" focussize="" focus="100%" type="gradientRadial"/>
+                    <v:shape id="Bent-Up Arrow 52" o:spid="_x0000_s1045" style="position:absolute;left:6350;width:2514600;height:458470;flip:y;visibility:visible;mso-wrap-style:square;v-text-anchor:middle" coordsize="2514600,458470" o:gfxdata="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" path="m0,343128l2278795,343128,2278795,198650,2158332,198650,2336466,,2514600,198650,2394137,198650,2394137,458470,,458470,,343128xe" fillcolor="#ed7d31 [3205]" stroked="f" strokeweight="1pt">
+                      <v:fill color2="#7030a0" focusposition=",1" focussize="" focus="100%" type="gradientRadial"/>
                       <v:stroke joinstyle="miter"/>
                       <v:path arrowok="t" o:connecttype="custom" o:connectlocs="0,343128;2278795,343128;2278795,198650;2158332,198650;2336466,0;2514600,198650;2394137,198650;2394137,458470;0,458470;0,343128" o:connectangles="0,0,0,0,0,0,0,0,0,0"/>
                     </v:shape>
@@ -1715,17 +1727,7 @@
                               <w:sz w:val="40"/>
                               <w:szCs w:val="40"/>
                             </w:rPr>
-                            <w:t>(</w:t>
-                          </w:r>
-                          <w:r>
-                            <w:rPr>
-                              <w:rFonts w:ascii="CMU Serif Upright Italic Uprigh" w:hAnsi="CMU Serif Upright Italic Uprigh"/>
-                              <w:i/>
-                              <w:iCs/>
-                              <w:sz w:val="40"/>
-                              <w:szCs w:val="40"/>
-                            </w:rPr>
-                            <w:t>1–</w:t>
+                            <w:t>(1–</w:t>
                           </w:r>
                           <w:proofErr w:type="gramStart"/>
                           <w:r>
@@ -1736,7 +1738,18 @@
                               <w:sz w:val="40"/>
                               <w:szCs w:val="40"/>
                             </w:rPr>
-                            <w:t>c</w:t>
+                            <w:t>c)</w:t>
+                          </w:r>
+                          <w:proofErr w:type="spellStart"/>
+                          <w:r>
+                            <w:rPr>
+                              <w:rFonts w:ascii="CMU Serif Upright Italic Uprigh" w:hAnsi="CMU Serif Upright Italic Uprigh"/>
+                              <w:i/>
+                              <w:iCs/>
+                              <w:sz w:val="40"/>
+                              <w:szCs w:val="40"/>
+                            </w:rPr>
+                            <w:t>l</w:t>
                           </w:r>
                           <w:r>
                             <w:rPr>
@@ -1746,25 +1759,16 @@
                               <w:sz w:val="40"/>
                               <w:szCs w:val="40"/>
                             </w:rPr>
-                            <w:t>)S</w:t>
+                            <w:t>SI</w:t>
                           </w:r>
-                          <w:r>
-                            <w:rPr>
-                              <w:rFonts w:ascii="CMU Serif Upright Italic Uprigh" w:hAnsi="CMU Serif Upright Italic Uprigh"/>
-                              <w:i/>
-                              <w:iCs/>
-                              <w:sz w:val="40"/>
-                              <w:szCs w:val="40"/>
-                            </w:rPr>
-                            <w:t>I</w:t>
-                          </w:r>
+                          <w:proofErr w:type="spellEnd"/>
                           <w:proofErr w:type="gramEnd"/>
                         </w:p>
                       </w:txbxContent>
                     </v:textbox>
                   </v:shape>
                 </v:group>
-                <v:group id="Group 62" o:spid="_x0000_s1048" style="position:absolute;left:2675106;top:2286000;width:4809490;height:1027461" coordsize="4809490,1027461" o:gfxdata="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">
+                <v:group id="Group 62" o:spid="_x0000_s1048" style="position:absolute;left:2820106;top:2292075;width:4800722;height:1021386" coordorigin="145000,6075" coordsize="4800722,1021386" o:gfxdata="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">
                   <v:shape id="Text Box 13" o:spid="_x0000_s1049" type="#_x0000_t202" style="position:absolute;left:1974715;top:564204;width:1073101;height:463257;visibility:visible;mso-wrap-style:square;v-text-anchor:top" o:gfxdata="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" filled="f" stroked="f">
                     <v:textbox>
                       <w:txbxContent>
@@ -1804,13 +1808,13 @@
                       </w:txbxContent>
                     </v:textbox>
                   </v:shape>
-                  <v:group id="Group 58" o:spid="_x0000_s1050" style="position:absolute;width:4809490;height:575100;flip:x y" coordsize="2520950,574040" o:gfxdata="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">
-                    <v:shape id="Bent-Up Arrow 59" o:spid="_x0000_s1051" style="position:absolute;left:6350;width:2514600;height:458470;flip:y;visibility:visible;mso-wrap-style:square;v-text-anchor:middle" coordsize="2514600,458470" o:gfxdata="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" path="m0,343128l2278795,343128,2278795,198650,2158332,198650,2336466,,2514600,198650,2394137,198650,2394137,458470,,458470,,343128xe" fillcolor="#7030a0" stroked="f" strokeweight="1pt">
-                      <v:fill color2="#4472c4 [3208]" focusposition=",1" focussize="" focus="100%" type="gradientRadial"/>
+                  <v:group id="Group 58" o:spid="_x0000_s1050" style="position:absolute;left:145000;top:6075;width:4800722;height:575101;flip:x y" coordorigin="-71408,-6064" coordsize="2516354,574040" o:gfxdata="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">
+                    <v:shape id="Bent-Up Arrow 59" o:spid="_x0000_s1051" style="position:absolute;left:-71408;top:-3352;width:2516354;height:457212;flip:x y;visibility:visible;mso-wrap-style:square;v-text-anchor:middle" coordsize="2516354,457212" o:gfxdata="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" path="m0,342187l2281196,342187,2281196,198105,2161064,198105,2338709,,2516354,198105,2396222,198105,2396222,457212,,457212,,342187xe" fillcolor="#5b9bd5 [3204]" stroked="f" strokeweight="1pt">
+                      <v:fill color2="#70ad47 [3209]" focusposition=",1" focussize="" focus="100%" type="gradientRadial"/>
                       <v:stroke joinstyle="miter"/>
-                      <v:path arrowok="t" o:connecttype="custom" o:connectlocs="0,343128;2278795,343128;2278795,198650;2158332,198650;2336466,0;2514600,198650;2394137,198650;2394137,458470;0,458470;0,343128" o:connectangles="0,0,0,0,0,0,0,0,0,0"/>
+                      <v:path arrowok="t" o:connecttype="custom" o:connectlocs="0,342187;2281196,342187;2281196,198105;2161064,198105;2338709,0;2516354,198105;2396222,198105;2396222,457212;0,457212;0,342187" o:connectangles="0,0,0,0,0,0,0,0,0,0"/>
                     </v:shape>
-                    <v:line id="Straight Connector 60" o:spid="_x0000_s1052" style="position:absolute;visibility:visible;mso-wrap-style:square" from="0,0" to="6985,574040" o:connectortype="straight" o:gfxdata="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" strokecolor="#7030a0" strokeweight="8pt">
+                    <v:line id="Straight Connector 60" o:spid="_x0000_s1052" style="position:absolute;visibility:visible;mso-wrap-style:square" from="2437961,-6064" to="2444946,567976" o:connectortype="straight" o:gfxdata="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" strokecolor="#5b9bd5 [3204]" strokeweight="8pt">
                       <v:stroke joinstyle="miter"/>
                     </v:line>
                   </v:group>
@@ -1827,7 +1831,6 @@
       <w:pgMar w:top="0" w:right="1440" w:bottom="1440" w:left="1440" w:header="720" w:footer="720" w:gutter="0"/>
       <w:cols w:space="720"/>
       <w:docGrid w:linePitch="360"/>
-      <w:printerSettings r:id="rId4"/>
     </w:sectPr>
   </w:body>
 </w:document>
@@ -1846,7 +1849,7 @@
     </w:rPrDefault>
     <w:pPrDefault/>
   </w:docDefaults>
-  <w:latentStyles w:defLockedState="0" w:defUIPriority="99" w:defSemiHidden="0" w:defUnhideWhenUsed="0" w:defQFormat="0" w:count="381">
+  <w:latentStyles w:defLockedState="0" w:defUIPriority="99" w:defSemiHidden="0" w:defUnhideWhenUsed="0" w:defQFormat="0" w:count="382">
     <w:lsdException w:name="Normal" w:uiPriority="0" w:qFormat="1"/>
     <w:lsdException w:name="heading 1" w:uiPriority="9" w:qFormat="1"/>
     <w:lsdException w:name="heading 2" w:semiHidden="1" w:uiPriority="9" w:unhideWhenUsed="1" w:qFormat="1"/>
@@ -1952,7 +1955,6 @@
     <w:lsdException w:name="HTML Sample" w:semiHidden="1" w:unhideWhenUsed="1"/>
     <w:lsdException w:name="HTML Typewriter" w:semiHidden="1" w:unhideWhenUsed="1"/>
     <w:lsdException w:name="HTML Variable" w:semiHidden="1" w:unhideWhenUsed="1"/>
-    <w:lsdException w:name="Normal Table" w:semiHidden="1" w:unhideWhenUsed="1"/>
     <w:lsdException w:name="annotation subject" w:semiHidden="1" w:unhideWhenUsed="1"/>
     <w:lsdException w:name="No List" w:semiHidden="1" w:unhideWhenUsed="1"/>
     <w:lsdException w:name="Outline List 1" w:semiHidden="1" w:unhideWhenUsed="1"/>
@@ -1999,10 +2001,8 @@
     <w:lsdException w:name="Table Subtle 2" w:semiHidden="1" w:unhideWhenUsed="1"/>
     <w:lsdException w:name="Table Web 1" w:semiHidden="1" w:unhideWhenUsed="1"/>
     <w:lsdException w:name="Table Web 2" w:semiHidden="1" w:unhideWhenUsed="1"/>
-    <w:lsdException w:name="Table Web 3" w:semiHidden="1" w:unhideWhenUsed="1"/>
     <w:lsdException w:name="Balloon Text" w:semiHidden="1" w:unhideWhenUsed="1"/>
     <w:lsdException w:name="Table Grid" w:uiPriority="39"/>
-    <w:lsdException w:name="Table Theme" w:semiHidden="1" w:unhideWhenUsed="1"/>
     <w:lsdException w:name="Note Level 1" w:semiHidden="1" w:unhideWhenUsed="1"/>
     <w:lsdException w:name="Note Level 2" w:semiHidden="1" w:unhideWhenUsed="1"/>
     <w:lsdException w:name="Note Level 3" w:semiHidden="1" w:unhideWhenUsed="1"/>
@@ -2228,6 +2228,7 @@
     <w:lsdException w:name="List Table 6 Colorful Accent 6" w:uiPriority="51"/>
     <w:lsdException w:name="List Table 7 Colorful Accent 6" w:uiPriority="52"/>
     <w:lsdException w:name="Mention" w:semiHidden="1" w:unhideWhenUsed="1"/>
+    <w:lsdException w:name="Smart Hyperlink" w:semiHidden="1" w:unhideWhenUsed="1"/>
   </w:latentStyles>
   <w:style w:type="paragraph" w:default="1" w:styleId="Normal">
     <w:name w:val="Normal"/>

</xml_diff>